<commit_message>
New translations email 4-2 [template] partner email – reminder to submit documents.docx (Portuguese)
</commit_message>
<xml_diff>
--- a/public/email/crowdin/translations/pt/Email 4-2 [TEMPLATE] Partner email – reminder to submit documents.docx
+++ b/public/email/crowdin/translations/pt/Email 4-2 [TEMPLATE] Partner email – reminder to submit documents.docx
@@ -45,7 +45,7 @@
         <w:pStyle w:val="P68B1DB1-Normal2"/>
       </w:pPr>
       <w:r>
-        <w:t>English</w:t>
+        <w:t>Inglês</w:t>
       </w:r>
     </w:p>
     <w:p/>
@@ -147,7 +147,7 @@
         <w:rPr>
           <w:b w:val="1"/>
         </w:rPr>
-        <w:t xml:space="preserve">Subject line</w:t>
+        <w:t xml:space="preserve">Linha de assunto</w:t>
       </w:r>
       <w:r>
         <w:t xml:space="preserve">: </w:t>
@@ -156,10 +156,10 @@
         <w:rPr>
           <w:highlight w:val="yellow"/>
         </w:rPr>
-        <w:t xml:space="preserve">[EVENT NAME]</w:t>
-      </w:r>
-      <w:r>
-        <w:t xml:space="preserve"> — have you submitted your docs?  </w:t>
+        <w:t xml:space="preserve">[NOME DO EVENTO]</w:t>
+      </w:r>
+      <w:r>
+        <w:t xml:space="preserve"> - já enviou os seus documentos?  </w:t>
       </w:r>
     </w:p>
     <w:p/>
@@ -173,19 +173,19 @@
         <w:pStyle w:val="P68B1DB1-Normal3"/>
       </w:pPr>
       <w:r>
-        <w:t xml:space="preserve">Don’t forget to send your documents</w:t>
-      </w:r>
-    </w:p>
-    <w:p/>
-    <w:p>
-      <w:r>
-        <w:t xml:space="preserve">Hi </w:t>
-      </w:r>
-      <w:r>
-        <w:rPr>
-          <w:highlight w:val="yellow"/>
-        </w:rPr>
-        <w:t xml:space="preserve">[PARTNER NAME]</w:t>
+        <w:t xml:space="preserve">Não se esqueça de enviar os seus documentos</w:t>
+      </w:r>
+    </w:p>
+    <w:p/>
+    <w:p>
+      <w:r>
+        <w:t xml:space="preserve">Olá </w:t>
+      </w:r>
+      <w:r>
+        <w:rPr>
+          <w:highlight w:val="yellow"/>
+        </w:rPr>
+        <w:t xml:space="preserve">[NOME DO PARCEIRO]</w:t>
       </w:r>
       <w:r>
         <w:t xml:space="preserve">, </w:t>
@@ -197,13 +197,13 @@
         <w:spacing w:after="200" w:lineRule="auto"/>
       </w:pPr>
       <w:r>
-        <w:t xml:space="preserve">We’re excited to see you at the upcoming </w:t>
-      </w:r>
-      <w:r>
-        <w:rPr>
-          <w:highlight w:val="yellow"/>
-        </w:rPr>
-        <w:t xml:space="preserve">[EVENT NAME]</w:t>
+        <w:t xml:space="preserve">Estamos ansiosos por vê-lo no próximo evento </w:t>
+      </w:r>
+      <w:r>
+        <w:rPr>
+          <w:highlight w:val="yellow"/>
+        </w:rPr>
+        <w:t xml:space="preserve">[NOME DO EVENTO]</w:t>
       </w:r>
       <w:r>
         <w:t xml:space="preserve">. </w:t>
@@ -214,7 +214,7 @@
         <w:spacing w:after="200" w:lineRule="auto"/>
       </w:pPr>
       <w:r>
-        <w:t xml:space="preserve">To confirm your registration, we need the following documents from you by </w:t>
+        <w:t xml:space="preserve">Para confirmar a sua inscrição, precisamos que nos envie os seguintes documentos até dia </w:t>
       </w:r>
       <w:r>
         <w:rPr>
@@ -254,7 +254,7 @@
         <w:pStyle w:val="P68B1DB1-Normal4"/>
       </w:pPr>
       <w:r>
-        <w:t xml:space="preserve">[insert list of documents required]</w:t>
+        <w:t xml:space="preserve">[inserir lista dos documentos necessários].</w:t>
       </w:r>
     </w:p>
     <w:p>
@@ -262,7 +262,7 @@
         <w:spacing w:after="200" w:lineRule="auto"/>
       </w:pPr>
       <w:r>
-        <w:t xml:space="preserve">Please send a copy of these documents to your country manager, </w:t>
+        <w:t xml:space="preserve">Por favor, envie uma cópia destes documentos ao seu gestor de parcerias, </w:t>
       </w:r>
       <w:r>
         <w:rPr>
@@ -271,7 +271,7 @@
         <w:t>[NAME]</w:t>
       </w:r>
       <w:r>
-        <w:t xml:space="preserve">, at </w:t>
+        <w:t xml:space="preserve">, para </w:t>
       </w:r>
       <w:r>
         <w:rPr>
@@ -280,7 +280,7 @@
         <w:t xml:space="preserve">[EMAIL ADDRESS]</w:t>
       </w:r>
       <w:r>
-        <w:t xml:space="preserve"> or </w:t>
+        <w:t xml:space="preserve"> ou </w:t>
       </w:r>
       <w:r>
         <w:rPr>
@@ -289,7 +289,7 @@
         <w:t xml:space="preserve">[WHATSAPP NO]</w:t>
       </w:r>
       <w:r>
-        <w:t xml:space="preserve"> (WhatsApp), so that we can make the necessary arrangements for you, including accommodation and transportation.</w:t>
+        <w:t xml:space="preserve"> (WhatsApp), para podermos tomar as medidas necessárias, incluindo alojamento e transporte.</w:t>
       </w:r>
     </w:p>
     <w:p>
@@ -297,7 +297,7 @@
         <w:spacing w:after="200" w:lineRule="auto"/>
       </w:pPr>
       <w:r>
-        <w:t xml:space="preserve">If you have any questions, please contact your country manager.</w:t>
+        <w:t xml:space="preserve">Se tiver alguma dúvida, contacte o gestor do seu país.</w:t>
       </w:r>
     </w:p>
     <w:p>
@@ -305,7 +305,7 @@
         <w:spacing w:after="200" w:lineRule="auto"/>
       </w:pPr>
       <w:r>
-        <w:t xml:space="preserve">We look forward to seeing you there!</w:t>
+        <w:t xml:space="preserve">Esperamos vê-lo em breve!</w:t>
       </w:r>
     </w:p>
     <w:p/>
@@ -328,7 +328,7 @@
         <w:rPr>
           <w:b w:val="1"/>
         </w:rPr>
-        <w:t xml:space="preserve">Subject line</w:t>
+        <w:t xml:space="preserve">Linha de assunto</w:t>
       </w:r>
       <w:r>
         <w:t xml:space="preserve">: </w:t>
@@ -337,10 +337,10 @@
         <w:rPr>
           <w:highlight w:val="yellow"/>
         </w:rPr>
-        <w:t xml:space="preserve">[EVENT NAME]</w:t>
-      </w:r>
-      <w:r>
-        <w:t xml:space="preserve"> — have you submitted your docs?  </w:t>
+        <w:t xml:space="preserve">[NOME DO EVENTO]</w:t>
+      </w:r>
+      <w:r>
+        <w:t xml:space="preserve"> - já enviou os seus documentos?  </w:t>
       </w:r>
     </w:p>
     <w:p/>
@@ -354,19 +354,19 @@
         <w:pStyle w:val="P68B1DB1-Normal3"/>
       </w:pPr>
       <w:r>
-        <w:t xml:space="preserve">Don’t forget to send your documents</w:t>
-      </w:r>
-    </w:p>
-    <w:p/>
-    <w:p>
-      <w:r>
-        <w:t xml:space="preserve">Dear </w:t>
-      </w:r>
-      <w:r>
-        <w:rPr>
-          <w:highlight w:val="yellow"/>
-        </w:rPr>
-        <w:t xml:space="preserve">[PARTNER NAME]</w:t>
+        <w:t xml:space="preserve">Não se esqueça de enviar os seus documentos</w:t>
+      </w:r>
+    </w:p>
+    <w:p/>
+    <w:p>
+      <w:r>
+        <w:t xml:space="preserve">Olá </w:t>
+      </w:r>
+      <w:r>
+        <w:rPr>
+          <w:highlight w:val="yellow"/>
+        </w:rPr>
+        <w:t xml:space="preserve">[NOME DO PARCEIRO]</w:t>
       </w:r>
       <w:r>
         <w:t xml:space="preserve">, </w:t>
@@ -378,13 +378,13 @@
         <w:spacing w:after="200" w:lineRule="auto"/>
       </w:pPr>
       <w:r>
-        <w:t xml:space="preserve">We’re excited to see you at the upcoming </w:t>
-      </w:r>
-      <w:r>
-        <w:rPr>
-          <w:highlight w:val="yellow"/>
-        </w:rPr>
-        <w:t xml:space="preserve">[EVENT NAME]</w:t>
+        <w:t xml:space="preserve">Estamos ansiosos por vê-lo no próximo evento </w:t>
+      </w:r>
+      <w:r>
+        <w:rPr>
+          <w:highlight w:val="yellow"/>
+        </w:rPr>
+        <w:t xml:space="preserve">[NOME DO EVENTO]</w:t>
       </w:r>
       <w:r>
         <w:t xml:space="preserve">. ‘</w:t>
@@ -395,7 +395,7 @@
         <w:spacing w:after="200" w:lineRule="auto"/>
       </w:pPr>
       <w:r>
-        <w:t xml:space="preserve">To ensure you have the best experience at this event, we need the following documents from you by </w:t>
+        <w:t xml:space="preserve">De forma a garantir a melhor experiência possível neste evento, é necessário que nos envie os seguintes documentos até </w:t>
       </w:r>
       <w:r>
         <w:rPr>
@@ -409,7 +409,7 @@
           <w:color w:val="ff0000"/>
           <w:highlight w:val="yellow"/>
         </w:rPr>
-        <w:t xml:space="preserve">DD Mmm YYYY</w:t>
+        <w:t xml:space="preserve">DD Mmm AAAA</w:t>
       </w:r>
       <w:r>
         <w:rPr>
@@ -435,7 +435,7 @@
         <w:pStyle w:val="P68B1DB1-Normal4"/>
       </w:pPr>
       <w:r>
-        <w:t xml:space="preserve">[insert list of documents required]</w:t>
+        <w:t xml:space="preserve">[inserir lista dos documentos necessários].</w:t>
       </w:r>
     </w:p>
     <w:p>
@@ -443,7 +443,7 @@
         <w:spacing w:after="200" w:lineRule="auto"/>
       </w:pPr>
       <w:r>
-        <w:t xml:space="preserve">Please reply to this email with a copy of these documents so that we have make the necessary arrangements for you, including accommodation and transportation.</w:t>
+        <w:t xml:space="preserve">Por favor, responda a este e-mail com uma cópia destes documentos para que possamos tomar as providências necessárias, incluindo alojamento e transporte.</w:t>
       </w:r>
     </w:p>
     <w:p>
@@ -452,7 +452,7 @@
       </w:pPr>
       <w:commentRangeStart w:id="0"/>
       <w:r>
-        <w:t xml:space="preserve">If you have any questions, please contact us via </w:t>
+        <w:t xml:space="preserve">Para mais informações, contacte-nos através de </w:t>
       </w:r>
       <w:hyperlink r:id="rId7">
         <w:r>
@@ -464,7 +464,7 @@
         </w:r>
       </w:hyperlink>
       <w:r>
-        <w:t xml:space="preserve"> or </w:t>
+        <w:t xml:space="preserve"> ou </w:t>
       </w:r>
       <w:hyperlink r:id="rId8">
         <w:r>
@@ -524,7 +524,7 @@
         <w:spacing w:after="200" w:lineRule="auto"/>
       </w:pPr>
       <w:r>
-        <w:t xml:space="preserve">We look forward to seeing you there!</w:t>
+        <w:t xml:space="preserve">Esperamos vê-lo em breve!</w:t>
       </w:r>
     </w:p>
     <w:p/>

</xml_diff>